<commit_message>
Acta de Constitucion terminado
</commit_message>
<xml_diff>
--- a/01. INICIO/Acta de Constitución.docx
+++ b/01. INICIO/Acta de Constitución.docx
@@ -99,6 +99,14 @@
                 <w:szCs w:val="20"/>
               </w:rPr>
             </w:pPr>
+            <w:r>
+              <w:rPr>
+                <w:rFonts w:ascii="Arial" w:hAnsi="Arial" w:cs="Arial"/>
+                <w:sz w:val="20"/>
+                <w:szCs w:val="20"/>
+              </w:rPr>
+              <w:t>Bravata</w:t>
+            </w:r>
           </w:p>
         </w:tc>
       </w:tr>
@@ -153,6 +161,14 @@
                 <w:szCs w:val="20"/>
               </w:rPr>
             </w:pPr>
+            <w:r>
+              <w:rPr>
+                <w:rFonts w:ascii="Arial" w:hAnsi="Arial" w:cs="Arial"/>
+                <w:sz w:val="20"/>
+                <w:szCs w:val="20"/>
+              </w:rPr>
+              <w:t>BravataSoft</w:t>
+            </w:r>
           </w:p>
         </w:tc>
       </w:tr>
@@ -207,6 +223,14 @@
                 <w:szCs w:val="20"/>
               </w:rPr>
             </w:pPr>
+            <w:r>
+              <w:rPr>
+                <w:rFonts w:ascii="Arial" w:hAnsi="Arial" w:cs="Arial"/>
+                <w:sz w:val="20"/>
+                <w:szCs w:val="20"/>
+              </w:rPr>
+              <w:t>Sistema de ventas</w:t>
+            </w:r>
           </w:p>
         </w:tc>
       </w:tr>
@@ -261,6 +285,14 @@
                 <w:szCs w:val="20"/>
               </w:rPr>
             </w:pPr>
+            <w:r>
+              <w:rPr>
+                <w:rFonts w:ascii="Arial" w:hAnsi="Arial" w:cs="Arial"/>
+                <w:sz w:val="20"/>
+                <w:szCs w:val="20"/>
+              </w:rPr>
+              <w:t>Rosmery Hurtado Mesares</w:t>
+            </w:r>
           </w:p>
         </w:tc>
       </w:tr>
@@ -315,6 +347,14 @@
                 <w:szCs w:val="20"/>
               </w:rPr>
             </w:pPr>
+            <w:r>
+              <w:rPr>
+                <w:rFonts w:ascii="Arial" w:hAnsi="Arial" w:cs="Arial"/>
+                <w:sz w:val="20"/>
+                <w:szCs w:val="20"/>
+              </w:rPr>
+              <w:t>Rosmery Hurtado Mesares</w:t>
+            </w:r>
           </w:p>
         </w:tc>
       </w:tr>
@@ -369,6 +409,14 @@
                 <w:szCs w:val="20"/>
               </w:rPr>
             </w:pPr>
+            <w:r>
+              <w:rPr>
+                <w:rFonts w:ascii="Arial" w:hAnsi="Arial" w:cs="Arial"/>
+                <w:sz w:val="20"/>
+                <w:szCs w:val="20"/>
+              </w:rPr>
+              <w:t>Franklin Moises Gilvonio Yaranga</w:t>
+            </w:r>
           </w:p>
         </w:tc>
       </w:tr>
@@ -439,8 +487,6 @@
               </w:rPr>
               <w:t xml:space="preserve"> Gilvonio Yaranga</w:t>
             </w:r>
-            <w:bookmarkStart w:id="1" w:name="_GoBack"/>
-            <w:bookmarkEnd w:id="1"/>
           </w:p>
         </w:tc>
       </w:tr>
@@ -520,7 +566,7 @@
           </w:tcPr>
           <w:p>
             <w:pPr>
-              <w:spacing w:before="120" w:after="120" w:line="360" w:lineRule="auto"/>
+              <w:spacing w:before="120" w:after="120" w:line="276" w:lineRule="auto"/>
               <w:jc w:val="both"/>
               <w:rPr>
                 <w:rFonts w:ascii="Arial" w:hAnsi="Arial" w:cs="Arial"/>
@@ -577,7 +623,7 @@
           </w:p>
           <w:p>
             <w:pPr>
-              <w:spacing w:before="120" w:after="120" w:line="360" w:lineRule="auto"/>
+              <w:spacing w:before="120" w:after="120" w:line="276" w:lineRule="auto"/>
               <w:jc w:val="both"/>
               <w:rPr>
                 <w:rFonts w:ascii="Arial" w:hAnsi="Arial" w:cs="Arial"/>
@@ -691,11 +737,10 @@
           </w:tcPr>
           <w:p>
             <w:pPr>
-              <w:tabs>
-                <w:tab w:val="num" w:pos="720"/>
-              </w:tabs>
-              <w:spacing w:before="120" w:after="120" w:line="360" w:lineRule="auto"/>
-              <w:jc w:val="both"/>
+              <w:widowControl/>
+              <w:shd w:val="clear" w:color="auto" w:fill="FFFFFF"/>
+              <w:suppressAutoHyphens w:val="0"/>
+              <w:spacing w:line="276" w:lineRule="auto"/>
               <w:rPr>
                 <w:rFonts w:ascii="Arial" w:hAnsi="Arial" w:cs="Arial"/>
                 <w:sz w:val="20"/>
@@ -703,6 +748,87 @@
                 <w:lang w:val="es-CO"/>
               </w:rPr>
             </w:pPr>
+            <w:r>
+              <w:rPr>
+                <w:rFonts w:ascii="Arial" w:hAnsi="Arial" w:cs="Arial"/>
+                <w:sz w:val="20"/>
+                <w:szCs w:val="20"/>
+                <w:lang w:val="es-CO"/>
+              </w:rPr>
+              <w:t xml:space="preserve">En Satipo </w:t>
+            </w:r>
+            <w:r>
+              <w:rPr>
+                <w:rFonts w:ascii="Arial" w:hAnsi="Arial" w:cs="Arial"/>
+                <w:sz w:val="20"/>
+                <w:szCs w:val="20"/>
+                <w:lang w:val="es-CO"/>
+              </w:rPr>
+              <w:t>existe</w:t>
+            </w:r>
+            <w:r>
+              <w:rPr>
+                <w:rFonts w:ascii="Arial" w:hAnsi="Arial" w:cs="Arial"/>
+                <w:sz w:val="20"/>
+                <w:szCs w:val="20"/>
+                <w:lang w:val="es-CO"/>
+              </w:rPr>
+              <w:t xml:space="preserve"> un alto número</w:t>
+            </w:r>
+            <w:r>
+              <w:rPr>
+                <w:rFonts w:ascii="Arial" w:hAnsi="Arial" w:cs="Arial"/>
+                <w:sz w:val="20"/>
+                <w:szCs w:val="20"/>
+                <w:lang w:val="es-CO"/>
+              </w:rPr>
+              <w:t xml:space="preserve"> de habitantes, haciendo la creación de tiendas comerciales de ropa y zapatillas</w:t>
+            </w:r>
+            <w:r>
+              <w:rPr>
+                <w:rFonts w:ascii="Arial" w:hAnsi="Arial" w:cs="Arial"/>
+                <w:sz w:val="20"/>
+                <w:szCs w:val="20"/>
+                <w:lang w:val="es-CO"/>
+              </w:rPr>
+              <w:t>. Esto ha prov</w:t>
+            </w:r>
+            <w:r>
+              <w:rPr>
+                <w:rFonts w:ascii="Arial" w:hAnsi="Arial" w:cs="Arial"/>
+                <w:sz w:val="20"/>
+                <w:szCs w:val="20"/>
+                <w:lang w:val="es-CO"/>
+              </w:rPr>
+              <w:t>ocado el aumento de la competencia, tr</w:t>
+            </w:r>
+            <w:r>
+              <w:rPr>
+                <w:rFonts w:ascii="Arial" w:hAnsi="Arial" w:cs="Arial"/>
+                <w:sz w:val="20"/>
+                <w:szCs w:val="20"/>
+                <w:lang w:val="es-CO"/>
+              </w:rPr>
+              <w:t>ansformando las ventas manuales a ventas en línea conectadas a la Sunat</w:t>
+            </w:r>
+            <w:r>
+              <w:rPr>
+                <w:rFonts w:ascii="Arial" w:hAnsi="Arial" w:cs="Arial"/>
+                <w:sz w:val="20"/>
+                <w:szCs w:val="20"/>
+                <w:lang w:val="es-CO"/>
+              </w:rPr>
+              <w:t xml:space="preserve">, ya que es </w:t>
+            </w:r>
+            <w:r>
+              <w:rPr>
+                <w:rFonts w:ascii="Arial" w:hAnsi="Arial" w:cs="Arial"/>
+                <w:sz w:val="20"/>
+                <w:szCs w:val="20"/>
+                <w:lang w:val="es-CO"/>
+              </w:rPr>
+              <w:t>un canal obligatorio en la industria tecnológica</w:t>
+            </w:r>
           </w:p>
           <w:p>
             <w:pPr>
@@ -788,17 +914,29 @@
           </w:p>
           <w:p>
             <w:pPr>
+              <w:spacing w:line="276" w:lineRule="auto"/>
               <w:rPr>
                 <w:lang w:val="es-ES"/>
               </w:rPr>
             </w:pPr>
-          </w:p>
-          <w:p>
-            <w:pPr>
-              <w:rPr>
-                <w:lang w:val="es-ES"/>
-              </w:rPr>
-            </w:pPr>
+            <w:r>
+              <w:rPr>
+                <w:rFonts w:ascii="Arial" w:hAnsi="Arial" w:cs="Arial"/>
+                <w:sz w:val="20"/>
+                <w:szCs w:val="20"/>
+                <w:lang w:val="es-CO"/>
+              </w:rPr>
+              <w:t>Implementar un sistema informático que transforme</w:t>
+            </w:r>
+            <w:r>
+              <w:rPr>
+                <w:rFonts w:ascii="Arial" w:hAnsi="Arial" w:cs="Arial"/>
+                <w:sz w:val="20"/>
+                <w:szCs w:val="20"/>
+                <w:lang w:val="es-CO"/>
+              </w:rPr>
+              <w:t xml:space="preserve"> los procesos manuales en procesos automatizados al personal de ventas y control de stock</w:t>
+            </w:r>
           </w:p>
           <w:p>
             <w:pPr>
@@ -878,27 +1016,24 @@
           </w:p>
           <w:p>
             <w:pPr>
-              <w:spacing w:line="360" w:lineRule="auto"/>
+              <w:spacing w:line="276" w:lineRule="auto"/>
               <w:jc w:val="both"/>
               <w:rPr>
                 <w:rFonts w:ascii="Arial" w:hAnsi="Arial" w:cs="Arial"/>
                 <w:sz w:val="20"/>
                 <w:szCs w:val="20"/>
-                <w:lang w:val="es-ES"/>
-              </w:rPr>
-            </w:pPr>
-          </w:p>
-          <w:p>
-            <w:pPr>
-              <w:spacing w:line="360" w:lineRule="auto"/>
-              <w:jc w:val="both"/>
-              <w:rPr>
-                <w:rFonts w:ascii="Arial" w:hAnsi="Arial" w:cs="Arial"/>
-                <w:sz w:val="20"/>
-                <w:szCs w:val="20"/>
-                <w:lang w:val="es-ES"/>
-              </w:rPr>
-            </w:pPr>
+                <w:lang w:val="es-CO"/>
+              </w:rPr>
+            </w:pPr>
+            <w:r>
+              <w:rPr>
+                <w:rFonts w:ascii="Arial" w:hAnsi="Arial" w:cs="Arial"/>
+                <w:sz w:val="20"/>
+                <w:szCs w:val="20"/>
+                <w:lang w:val="es-CO"/>
+              </w:rPr>
+              <w:t>Mejorar la venta a través de sistemas automatizados que sean amigables, de fácil mantención y flexible</w:t>
+            </w:r>
           </w:p>
           <w:p>
             <w:pPr>
@@ -978,6 +1113,7 @@
                 <w:sz w:val="20"/>
                 <w:szCs w:val="20"/>
               </w:rPr>
+              <w:lastRenderedPageBreak/>
               <w:t>Resultados esperados del proyecto / Beneficios:</w:t>
             </w:r>
           </w:p>
@@ -998,7 +1134,7 @@
             <w:pPr>
               <w:widowControl/>
               <w:suppressAutoHyphens w:val="0"/>
-              <w:spacing w:before="120" w:after="120" w:line="360" w:lineRule="auto"/>
+              <w:spacing w:before="120" w:after="120" w:line="276" w:lineRule="auto"/>
               <w:ind w:right="286"/>
               <w:jc w:val="both"/>
               <w:rPr>
@@ -1008,21 +1144,22 @@
                 <w:szCs w:val="20"/>
               </w:rPr>
             </w:pPr>
-          </w:p>
-          <w:p>
-            <w:pPr>
-              <w:widowControl/>
-              <w:suppressAutoHyphens w:val="0"/>
-              <w:spacing w:before="120" w:after="120" w:line="360" w:lineRule="auto"/>
-              <w:ind w:right="286"/>
-              <w:jc w:val="both"/>
+            <w:r>
               <w:rPr>
                 <w:rFonts w:ascii="Arial" w:eastAsia="Calibri" w:hAnsi="Arial" w:cs="Arial"/>
-                <w:b/>
-                <w:sz w:val="20"/>
-                <w:szCs w:val="20"/>
-              </w:rPr>
-            </w:pPr>
+                <w:sz w:val="20"/>
+                <w:szCs w:val="20"/>
+              </w:rPr>
+              <w:t>Mejorar el proceso de ventas y cotización de las zapatillas y ropas para optimizar el proceso de atencion al cliente</w:t>
+            </w:r>
+            <w:r>
+              <w:rPr>
+                <w:rFonts w:ascii="Arial" w:eastAsia="Calibri" w:hAnsi="Arial" w:cs="Arial"/>
+                <w:sz w:val="20"/>
+                <w:szCs w:val="20"/>
+              </w:rPr>
+              <w:t xml:space="preserve"> y control de la tienda</w:t>
+            </w:r>
           </w:p>
           <w:p>
             <w:pPr>
@@ -1152,7 +1289,7 @@
             <w:pPr>
               <w:widowControl/>
               <w:suppressAutoHyphens w:val="0"/>
-              <w:spacing w:before="120" w:after="120" w:line="360" w:lineRule="auto"/>
+              <w:spacing w:before="120" w:after="120" w:line="276" w:lineRule="auto"/>
               <w:ind w:right="286"/>
               <w:jc w:val="both"/>
               <w:rPr>
@@ -1161,6 +1298,14 @@
                 <w:szCs w:val="20"/>
               </w:rPr>
             </w:pPr>
+            <w:r>
+              <w:rPr>
+                <w:rFonts w:ascii="Arial" w:hAnsi="Arial" w:cs="Arial"/>
+                <w:sz w:val="20"/>
+                <w:szCs w:val="20"/>
+              </w:rPr>
+              <w:t>Iteración 1: semana 1 a 3</w:t>
+            </w:r>
           </w:p>
         </w:tc>
         <w:tc>
@@ -1176,7 +1321,7 @@
             <w:pPr>
               <w:widowControl/>
               <w:suppressAutoHyphens w:val="0"/>
-              <w:spacing w:before="120" w:after="120" w:line="360" w:lineRule="auto"/>
+              <w:spacing w:before="120" w:after="120" w:line="276" w:lineRule="auto"/>
               <w:ind w:right="286"/>
               <w:jc w:val="both"/>
               <w:rPr>
@@ -1185,6 +1330,22 @@
                 <w:szCs w:val="20"/>
               </w:rPr>
             </w:pPr>
+            <w:r>
+              <w:rPr>
+                <w:rFonts w:ascii="Arial" w:hAnsi="Arial" w:cs="Arial"/>
+                <w:sz w:val="20"/>
+                <w:szCs w:val="20"/>
+              </w:rPr>
+              <w:t>Identificación</w:t>
+            </w:r>
+            <w:r>
+              <w:rPr>
+                <w:rFonts w:ascii="Arial" w:hAnsi="Arial" w:cs="Arial"/>
+                <w:sz w:val="20"/>
+                <w:szCs w:val="20"/>
+              </w:rPr>
+              <w:t xml:space="preserve"> de casos de uso y modelo inicial de BD</w:t>
+            </w:r>
           </w:p>
         </w:tc>
       </w:tr>
@@ -1205,7 +1366,7 @@
             <w:pPr>
               <w:widowControl/>
               <w:suppressAutoHyphens w:val="0"/>
-              <w:spacing w:before="120" w:after="120" w:line="360" w:lineRule="auto"/>
+              <w:spacing w:before="120" w:after="120" w:line="276" w:lineRule="auto"/>
               <w:ind w:right="286"/>
               <w:jc w:val="both"/>
               <w:rPr>
@@ -1214,6 +1375,38 @@
                 <w:szCs w:val="20"/>
               </w:rPr>
             </w:pPr>
+            <w:r>
+              <w:rPr>
+                <w:rFonts w:ascii="Arial" w:hAnsi="Arial" w:cs="Arial"/>
+                <w:sz w:val="20"/>
+                <w:szCs w:val="20"/>
+              </w:rPr>
+              <w:t xml:space="preserve">Iteración </w:t>
+            </w:r>
+            <w:r>
+              <w:rPr>
+                <w:rFonts w:ascii="Arial" w:hAnsi="Arial" w:cs="Arial"/>
+                <w:sz w:val="20"/>
+                <w:szCs w:val="20"/>
+              </w:rPr>
+              <w:t>2</w:t>
+            </w:r>
+            <w:r>
+              <w:rPr>
+                <w:rFonts w:ascii="Arial" w:hAnsi="Arial" w:cs="Arial"/>
+                <w:sz w:val="20"/>
+                <w:szCs w:val="20"/>
+              </w:rPr>
+              <w:t>:</w:t>
+            </w:r>
+            <w:r>
+              <w:rPr>
+                <w:rFonts w:ascii="Arial" w:hAnsi="Arial" w:cs="Arial"/>
+                <w:sz w:val="20"/>
+                <w:szCs w:val="20"/>
+              </w:rPr>
+              <w:t xml:space="preserve"> semana 4 a 10</w:t>
+            </w:r>
           </w:p>
         </w:tc>
         <w:tc>
@@ -1229,7 +1422,7 @@
             <w:pPr>
               <w:widowControl/>
               <w:suppressAutoHyphens w:val="0"/>
-              <w:spacing w:before="120" w:after="120" w:line="360" w:lineRule="auto"/>
+              <w:spacing w:before="120" w:after="120" w:line="276" w:lineRule="auto"/>
               <w:ind w:right="286"/>
               <w:jc w:val="both"/>
               <w:rPr>
@@ -1238,6 +1431,14 @@
                 <w:szCs w:val="20"/>
               </w:rPr>
             </w:pPr>
+            <w:r>
+              <w:rPr>
+                <w:rFonts w:ascii="Arial" w:hAnsi="Arial" w:cs="Arial"/>
+                <w:sz w:val="20"/>
+                <w:szCs w:val="20"/>
+              </w:rPr>
+              <w:t>Funcionalidad inicial de proyecto, como modelo finalizado</w:t>
+            </w:r>
           </w:p>
         </w:tc>
       </w:tr>
@@ -1258,7 +1459,7 @@
             <w:pPr>
               <w:widowControl/>
               <w:suppressAutoHyphens w:val="0"/>
-              <w:spacing w:before="120" w:after="120" w:line="360" w:lineRule="auto"/>
+              <w:spacing w:before="120" w:after="120" w:line="276" w:lineRule="auto"/>
               <w:ind w:right="286"/>
               <w:jc w:val="both"/>
               <w:rPr>
@@ -1267,6 +1468,54 @@
                 <w:szCs w:val="20"/>
               </w:rPr>
             </w:pPr>
+            <w:r>
+              <w:rPr>
+                <w:rFonts w:ascii="Arial" w:hAnsi="Arial" w:cs="Arial"/>
+                <w:sz w:val="20"/>
+                <w:szCs w:val="20"/>
+              </w:rPr>
+              <w:t xml:space="preserve">Iteración </w:t>
+            </w:r>
+            <w:r>
+              <w:rPr>
+                <w:rFonts w:ascii="Arial" w:hAnsi="Arial" w:cs="Arial"/>
+                <w:sz w:val="20"/>
+                <w:szCs w:val="20"/>
+              </w:rPr>
+              <w:t>3</w:t>
+            </w:r>
+            <w:r>
+              <w:rPr>
+                <w:rFonts w:ascii="Arial" w:hAnsi="Arial" w:cs="Arial"/>
+                <w:sz w:val="20"/>
+                <w:szCs w:val="20"/>
+              </w:rPr>
+              <w:t xml:space="preserve">: semana </w:t>
+            </w:r>
+            <w:r>
+              <w:rPr>
+                <w:rFonts w:ascii="Arial" w:hAnsi="Arial" w:cs="Arial"/>
+                <w:sz w:val="20"/>
+                <w:szCs w:val="20"/>
+              </w:rPr>
+              <w:t>1</w:t>
+            </w:r>
+            <w:r>
+              <w:rPr>
+                <w:rFonts w:ascii="Arial" w:hAnsi="Arial" w:cs="Arial"/>
+                <w:sz w:val="20"/>
+                <w:szCs w:val="20"/>
+              </w:rPr>
+              <w:t>1</w:t>
+            </w:r>
+            <w:r>
+              <w:rPr>
+                <w:rFonts w:ascii="Arial" w:hAnsi="Arial" w:cs="Arial"/>
+                <w:sz w:val="20"/>
+                <w:szCs w:val="20"/>
+              </w:rPr>
+              <w:t xml:space="preserve"> a 12</w:t>
+            </w:r>
           </w:p>
         </w:tc>
         <w:tc>
@@ -1282,7 +1531,7 @@
             <w:pPr>
               <w:widowControl/>
               <w:suppressAutoHyphens w:val="0"/>
-              <w:spacing w:before="120" w:after="120" w:line="360" w:lineRule="auto"/>
+              <w:spacing w:before="120" w:after="120" w:line="276" w:lineRule="auto"/>
               <w:ind w:right="286"/>
               <w:jc w:val="both"/>
               <w:rPr>
@@ -1291,6 +1540,14 @@
                 <w:szCs w:val="20"/>
               </w:rPr>
             </w:pPr>
+            <w:r>
+              <w:rPr>
+                <w:rFonts w:ascii="Arial" w:hAnsi="Arial" w:cs="Arial"/>
+                <w:sz w:val="20"/>
+                <w:szCs w:val="20"/>
+              </w:rPr>
+              <w:t>Producto finalizado de acuerdo a requerimientos</w:t>
+            </w:r>
           </w:p>
         </w:tc>
       </w:tr>
@@ -1341,9 +1598,24 @@
                 <w:rFonts w:ascii="Arial" w:hAnsi="Arial" w:cs="Arial"/>
                 <w:sz w:val="20"/>
                 <w:szCs w:val="20"/>
-                <w:lang w:val="es-ES"/>
-              </w:rPr>
-            </w:pPr>
+              </w:rPr>
+            </w:pPr>
+            <w:r>
+              <w:rPr>
+                <w:rFonts w:ascii="Arial" w:hAnsi="Arial" w:cs="Arial"/>
+                <w:sz w:val="20"/>
+                <w:szCs w:val="20"/>
+              </w:rPr>
+              <w:t xml:space="preserve">Fin de la </w:t>
+            </w:r>
+            <w:r>
+              <w:rPr>
+                <w:rFonts w:ascii="Arial" w:hAnsi="Arial" w:cs="Arial"/>
+                <w:sz w:val="20"/>
+                <w:szCs w:val="20"/>
+              </w:rPr>
+              <w:t>Iteración 1: semana 1 a 3</w:t>
+            </w:r>
           </w:p>
           <w:p>
             <w:pPr>
@@ -1353,9 +1625,16 @@
                 <w:rFonts w:ascii="Arial" w:hAnsi="Arial" w:cs="Arial"/>
                 <w:sz w:val="20"/>
                 <w:szCs w:val="20"/>
-                <w:lang w:val="es-ES"/>
-              </w:rPr>
-            </w:pPr>
+              </w:rPr>
+            </w:pPr>
+            <w:r>
+              <w:rPr>
+                <w:rFonts w:ascii="Arial" w:hAnsi="Arial" w:cs="Arial"/>
+                <w:sz w:val="20"/>
+                <w:szCs w:val="20"/>
+              </w:rPr>
+              <w:t>Fin de la Iteración 2: semana 4 a 10</w:t>
+            </w:r>
           </w:p>
           <w:p>
             <w:pPr>
@@ -1368,30 +1647,22 @@
                 <w:lang w:val="es-ES"/>
               </w:rPr>
             </w:pPr>
-          </w:p>
-          <w:p>
-            <w:pPr>
-              <w:spacing w:line="360" w:lineRule="auto"/>
-              <w:jc w:val="both"/>
-              <w:rPr>
-                <w:rFonts w:ascii="Arial" w:hAnsi="Arial" w:cs="Arial"/>
-                <w:sz w:val="20"/>
-                <w:szCs w:val="20"/>
-                <w:lang w:val="es-ES"/>
-              </w:rPr>
-            </w:pPr>
-          </w:p>
-          <w:p>
-            <w:pPr>
-              <w:spacing w:line="360" w:lineRule="auto"/>
-              <w:jc w:val="both"/>
-              <w:rPr>
-                <w:rFonts w:ascii="Arial" w:hAnsi="Arial" w:cs="Arial"/>
-                <w:sz w:val="20"/>
-                <w:szCs w:val="20"/>
-                <w:lang w:val="es-ES"/>
-              </w:rPr>
-            </w:pPr>
+            <w:r>
+              <w:rPr>
+                <w:rFonts w:ascii="Arial" w:hAnsi="Arial" w:cs="Arial"/>
+                <w:sz w:val="20"/>
+                <w:szCs w:val="20"/>
+              </w:rPr>
+              <w:t xml:space="preserve">Fin de la </w:t>
+            </w:r>
+            <w:r>
+              <w:rPr>
+                <w:rFonts w:ascii="Arial" w:hAnsi="Arial" w:cs="Arial"/>
+                <w:sz w:val="20"/>
+                <w:szCs w:val="20"/>
+              </w:rPr>
+              <w:t>Iteración 3: semana 11 a 12</w:t>
+            </w:r>
           </w:p>
         </w:tc>
       </w:tr>
@@ -1453,30 +1724,24 @@
                 <w:lang w:val="es-ES"/>
               </w:rPr>
             </w:pPr>
-          </w:p>
-          <w:p>
-            <w:pPr>
-              <w:spacing w:line="360" w:lineRule="auto"/>
-              <w:jc w:val="both"/>
+            <w:r>
               <w:rPr>
                 <w:rFonts w:ascii="Arial" w:hAnsi="Arial" w:cs="Arial"/>
                 <w:sz w:val="20"/>
                 <w:szCs w:val="20"/>
                 <w:lang w:val="es-ES"/>
               </w:rPr>
-            </w:pPr>
-          </w:p>
-          <w:p>
-            <w:pPr>
-              <w:spacing w:line="360" w:lineRule="auto"/>
-              <w:jc w:val="both"/>
+              <w:t>Cambio de alcance por posibles desarrollos para ajustar</w:t>
+            </w:r>
+            <w:r>
               <w:rPr>
                 <w:rFonts w:ascii="Arial" w:hAnsi="Arial" w:cs="Arial"/>
                 <w:sz w:val="20"/>
                 <w:szCs w:val="20"/>
                 <w:lang w:val="es-ES"/>
               </w:rPr>
-            </w:pPr>
+              <w:t xml:space="preserve"> el sistema a implementar frente a otros requerimientos</w:t>
+            </w:r>
           </w:p>
           <w:p>
             <w:pPr>
@@ -1581,7 +1846,7 @@
           </w:p>
           <w:p>
             <w:pPr>
-              <w:spacing w:line="360" w:lineRule="auto"/>
+              <w:spacing w:line="276" w:lineRule="auto"/>
               <w:jc w:val="both"/>
               <w:rPr>
                 <w:rFonts w:ascii="Arial" w:hAnsi="Arial" w:cs="Arial"/>
@@ -1590,54 +1855,24 @@
                 <w:lang w:val="es-ES"/>
               </w:rPr>
             </w:pPr>
-          </w:p>
-          <w:p>
-            <w:pPr>
-              <w:spacing w:line="360" w:lineRule="auto"/>
-              <w:jc w:val="both"/>
+            <w:r>
               <w:rPr>
                 <w:rFonts w:ascii="Arial" w:hAnsi="Arial" w:cs="Arial"/>
                 <w:sz w:val="20"/>
                 <w:szCs w:val="20"/>
                 <w:lang w:val="es-ES"/>
               </w:rPr>
-            </w:pPr>
-          </w:p>
-          <w:p>
-            <w:pPr>
-              <w:spacing w:line="360" w:lineRule="auto"/>
-              <w:jc w:val="both"/>
+              <w:t>Se evaluara un monto disponible para el desarrollo del sistema que oscila entre los S/. 3.000 y s/. 5.000</w:t>
+            </w:r>
+            <w:r>
               <w:rPr>
                 <w:rFonts w:ascii="Arial" w:hAnsi="Arial" w:cs="Arial"/>
                 <w:sz w:val="20"/>
                 <w:szCs w:val="20"/>
                 <w:lang w:val="es-ES"/>
               </w:rPr>
-            </w:pPr>
-          </w:p>
-          <w:p>
-            <w:pPr>
-              <w:spacing w:line="360" w:lineRule="auto"/>
-              <w:jc w:val="both"/>
-              <w:rPr>
-                <w:rFonts w:ascii="Arial" w:hAnsi="Arial" w:cs="Arial"/>
-                <w:sz w:val="20"/>
-                <w:szCs w:val="20"/>
-                <w:lang w:val="es-ES"/>
-              </w:rPr>
-            </w:pPr>
-          </w:p>
-          <w:p>
-            <w:pPr>
-              <w:spacing w:line="360" w:lineRule="auto"/>
-              <w:jc w:val="both"/>
-              <w:rPr>
-                <w:rFonts w:ascii="Arial" w:hAnsi="Arial" w:cs="Arial"/>
-                <w:sz w:val="20"/>
-                <w:szCs w:val="20"/>
-                <w:lang w:val="es-ES"/>
-              </w:rPr>
-            </w:pPr>
+              <w:t>, según la solución que se defina como factible.</w:t>
+            </w:r>
           </w:p>
           <w:p>
             <w:pPr>
@@ -1887,6 +2122,15 @@
                 <w:szCs w:val="20"/>
               </w:rPr>
             </w:pPr>
+            <w:r>
+              <w:rPr>
+                <w:rFonts w:ascii="Arial" w:hAnsi="Arial" w:cs="Arial"/>
+                <w:i/>
+                <w:sz w:val="20"/>
+                <w:szCs w:val="20"/>
+              </w:rPr>
+              <w:t>dueño</w:t>
+            </w:r>
           </w:p>
         </w:tc>
         <w:tc>
@@ -1905,6 +2149,15 @@
                 <w:szCs w:val="20"/>
               </w:rPr>
             </w:pPr>
+            <w:r>
+              <w:rPr>
+                <w:rFonts w:ascii="Arial" w:hAnsi="Arial" w:cs="Arial"/>
+                <w:i/>
+                <w:sz w:val="20"/>
+                <w:szCs w:val="20"/>
+              </w:rPr>
+              <w:t>gerente</w:t>
+            </w:r>
           </w:p>
         </w:tc>
         <w:tc>
@@ -1923,6 +2176,15 @@
                 <w:szCs w:val="20"/>
               </w:rPr>
             </w:pPr>
+            <w:r>
+              <w:rPr>
+                <w:rFonts w:ascii="Arial" w:hAnsi="Arial" w:cs="Arial"/>
+                <w:i/>
+                <w:sz w:val="20"/>
+                <w:szCs w:val="20"/>
+              </w:rPr>
+              <w:t>administrador</w:t>
+            </w:r>
           </w:p>
         </w:tc>
         <w:tc>
@@ -2509,7 +2771,7 @@
               <w:tabs>
                 <w:tab w:val="left" w:pos="1440"/>
               </w:tabs>
-              <w:spacing w:line="360" w:lineRule="auto"/>
+              <w:spacing w:line="276" w:lineRule="auto"/>
               <w:jc w:val="both"/>
               <w:rPr>
                 <w:rFonts w:ascii="Arial" w:eastAsia="Calibri" w:hAnsi="Arial" w:cs="Arial"/>
@@ -2517,6 +2779,54 @@
                 <w:szCs w:val="20"/>
               </w:rPr>
             </w:pPr>
+            <w:r>
+              <w:rPr>
+                <w:rFonts w:ascii="Arial" w:eastAsia="Calibri" w:hAnsi="Arial" w:cs="Arial"/>
+                <w:sz w:val="20"/>
+                <w:szCs w:val="20"/>
+              </w:rPr>
+              <w:t>El Proyecto contar</w:t>
+            </w:r>
+            <w:r>
+              <w:rPr>
+                <w:rFonts w:ascii="Arial" w:eastAsia="Calibri" w:hAnsi="Arial" w:cs="Arial"/>
+                <w:sz w:val="20"/>
+                <w:szCs w:val="20"/>
+              </w:rPr>
+              <w:t>á con el apoyo de los vendedores</w:t>
+            </w:r>
+            <w:r>
+              <w:rPr>
+                <w:rFonts w:ascii="Arial" w:eastAsia="Calibri" w:hAnsi="Arial" w:cs="Arial"/>
+                <w:sz w:val="20"/>
+                <w:szCs w:val="20"/>
+              </w:rPr>
+              <w:t>, lo cual permitirá entre otras cosas,</w:t>
+            </w:r>
+            <w:r>
+              <w:rPr>
+                <w:rFonts w:ascii="Arial" w:eastAsia="Calibri" w:hAnsi="Arial" w:cs="Arial"/>
+                <w:sz w:val="20"/>
+                <w:szCs w:val="20"/>
+              </w:rPr>
+              <w:t xml:space="preserve"> </w:t>
+            </w:r>
+            <w:r>
+              <w:rPr>
+                <w:rFonts w:ascii="Arial" w:eastAsia="Calibri" w:hAnsi="Arial" w:cs="Arial"/>
+                <w:sz w:val="20"/>
+                <w:szCs w:val="20"/>
+              </w:rPr>
+              <w:t>tener un esquema ágil de decisiones y de comunicación</w:t>
+            </w:r>
+            <w:r>
+              <w:rPr>
+                <w:rFonts w:ascii="Arial" w:eastAsia="Calibri" w:hAnsi="Arial" w:cs="Arial"/>
+                <w:sz w:val="20"/>
+                <w:szCs w:val="20"/>
+              </w:rPr>
+              <w:t>.</w:t>
+            </w:r>
           </w:p>
           <w:p>
             <w:pPr>
@@ -2573,7 +2883,7 @@
           </w:tcPr>
           <w:p>
             <w:pPr>
-              <w:spacing w:line="360" w:lineRule="auto"/>
+              <w:spacing w:line="276" w:lineRule="auto"/>
               <w:jc w:val="both"/>
               <w:rPr>
                 <w:rFonts w:ascii="Arial" w:eastAsia="Calibri" w:hAnsi="Arial" w:cs="Arial"/>
@@ -2581,10 +2891,37 @@
                 <w:szCs w:val="20"/>
               </w:rPr>
             </w:pPr>
-          </w:p>
-          <w:p>
-            <w:pPr>
-              <w:spacing w:line="360" w:lineRule="auto"/>
+            <w:r>
+              <w:rPr>
+                <w:rFonts w:ascii="Arial" w:eastAsia="Calibri" w:hAnsi="Arial" w:cs="Arial"/>
+                <w:sz w:val="20"/>
+                <w:szCs w:val="20"/>
+              </w:rPr>
+              <w:t>El proyecto no debe salirse del coste estimado</w:t>
+            </w:r>
+          </w:p>
+          <w:p>
+            <w:pPr>
+              <w:spacing w:line="276" w:lineRule="auto"/>
+              <w:jc w:val="both"/>
+              <w:rPr>
+                <w:rFonts w:ascii="Arial" w:eastAsia="Calibri" w:hAnsi="Arial" w:cs="Arial"/>
+                <w:sz w:val="20"/>
+                <w:szCs w:val="20"/>
+              </w:rPr>
+            </w:pPr>
+            <w:r>
+              <w:rPr>
+                <w:rFonts w:ascii="Arial" w:eastAsia="Calibri" w:hAnsi="Arial" w:cs="Arial"/>
+                <w:sz w:val="20"/>
+                <w:szCs w:val="20"/>
+              </w:rPr>
+              <w:t>El proyecto debe estar terminado durante los 3 meses</w:t>
+            </w:r>
+          </w:p>
+          <w:p>
+            <w:pPr>
+              <w:spacing w:line="276" w:lineRule="auto"/>
               <w:jc w:val="both"/>
               <w:rPr>
                 <w:rFonts w:ascii="Arial" w:eastAsia="Calibri" w:hAnsi="Arial" w:cs="Arial"/>
@@ -2829,6 +3166,14 @@
                 <w:szCs w:val="20"/>
               </w:rPr>
             </w:pPr>
+            <w:r>
+              <w:rPr>
+                <w:rFonts w:ascii="Arial" w:hAnsi="Arial" w:cs="Arial"/>
+                <w:sz w:val="20"/>
+                <w:szCs w:val="20"/>
+              </w:rPr>
+              <w:t>Rosmery Hurtado Mesares</w:t>
+            </w:r>
           </w:p>
         </w:tc>
         <w:tc>
@@ -2896,6 +3241,16 @@
                 <w:szCs w:val="20"/>
               </w:rPr>
             </w:pPr>
+            <w:r>
+              <w:rPr>
+                <w:rFonts w:ascii="Arial" w:eastAsia="Calibri" w:hAnsi="Arial" w:cs="Arial"/>
+                <w:sz w:val="20"/>
+                <w:szCs w:val="20"/>
+              </w:rPr>
+              <w:t>8/12/2022</w:t>
+            </w:r>
+            <w:bookmarkStart w:id="1" w:name="_GoBack"/>
+            <w:bookmarkEnd w:id="1"/>
           </w:p>
         </w:tc>
       </w:tr>
@@ -3056,7 +3411,7 @@
             <w:noProof/>
             <w:lang w:val="es-ES"/>
           </w:rPr>
-          <w:t>1</w:t>
+          <w:t>3</w:t>
         </w:r>
         <w:r>
           <w:fldChar w:fldCharType="end"/>
@@ -8420,6 +8775,11 @@
       <w:lang w:val="es-ES_tradnl" w:eastAsia="ar-SA"/>
     </w:rPr>
   </w:style>
+  <w:style w:type="character" w:customStyle="1" w:styleId="a">
+    <w:name w:val="_"/>
+    <w:basedOn w:val="Fuentedeprrafopredeter"/>
+    <w:rsid w:val="003C0280"/>
+  </w:style>
 </w:styles>
 </file>
 
@@ -8685,14 +9045,12 @@
 </file>
 
 <file path=customXml/item1.xml><?xml version="1.0" encoding="utf-8"?>
-<p:properties xmlns:p="http://schemas.microsoft.com/office/2006/metadata/properties" xmlns:xsi="http://www.w3.org/2001/XMLSchema-instance" xmlns:pc="http://schemas.microsoft.com/office/infopath/2007/PartnerControls">
-  <documentManagement>
-    <TaxCatchAll xmlns="3245187f-2b70-4b96-af74-b65b25777eca" xsi:nil="true"/>
-    <lcf76f155ced4ddcb4097134ff3c332f xmlns="100486ed-dfc5-4b43-a390-ed80e6fa3473">
-      <Terms xmlns="http://schemas.microsoft.com/office/infopath/2007/PartnerControls"/>
-    </lcf76f155ced4ddcb4097134ff3c332f>
-  </documentManagement>
-</p:properties>
+<?mso-contentType ?>
+<FormTemplates xmlns="http://schemas.microsoft.com/sharepoint/v3/contenttype/forms">
+  <Display>DocumentLibraryForm</Display>
+  <Edit>DocumentLibraryForm</Edit>
+  <New>DocumentLibraryForm</New>
+</FormTemplates>
 </file>
 
 <file path=customXml/item2.xml><?xml version="1.0" encoding="utf-8"?>
@@ -8873,12 +9231,14 @@
 </file>
 
 <file path=customXml/item3.xml><?xml version="1.0" encoding="utf-8"?>
-<?mso-contentType ?>
-<FormTemplates xmlns="http://schemas.microsoft.com/sharepoint/v3/contenttype/forms">
-  <Display>DocumentLibraryForm</Display>
-  <Edit>DocumentLibraryForm</Edit>
-  <New>DocumentLibraryForm</New>
-</FormTemplates>
+<p:properties xmlns:p="http://schemas.microsoft.com/office/2006/metadata/properties" xmlns:xsi="http://www.w3.org/2001/XMLSchema-instance" xmlns:pc="http://schemas.microsoft.com/office/infopath/2007/PartnerControls">
+  <documentManagement>
+    <TaxCatchAll xmlns="3245187f-2b70-4b96-af74-b65b25777eca" xsi:nil="true"/>
+    <lcf76f155ced4ddcb4097134ff3c332f xmlns="100486ed-dfc5-4b43-a390-ed80e6fa3473">
+      <Terms xmlns="http://schemas.microsoft.com/office/infopath/2007/PartnerControls"/>
+    </lcf76f155ced4ddcb4097134ff3c332f>
+  </documentManagement>
+</p:properties>
 </file>
 
 <file path=customXml/item4.xml><?xml version="1.0" encoding="utf-8"?>
@@ -8886,12 +9246,9 @@
 </file>
 
 <file path=customXml/itemProps1.xml><?xml version="1.0" encoding="utf-8"?>
-<ds:datastoreItem xmlns:ds="http://schemas.openxmlformats.org/officeDocument/2006/customXml" ds:itemID="{507D62CC-4B84-495A-A388-48FFDF40ADEF}">
+<ds:datastoreItem xmlns:ds="http://schemas.openxmlformats.org/officeDocument/2006/customXml" ds:itemID="{4FA99210-6519-49B4-8725-706C08AAF75B}">
   <ds:schemaRefs>
-    <ds:schemaRef ds:uri="http://schemas.microsoft.com/office/2006/metadata/properties"/>
-    <ds:schemaRef ds:uri="http://schemas.microsoft.com/office/infopath/2007/PartnerControls"/>
-    <ds:schemaRef ds:uri="3245187f-2b70-4b96-af74-b65b25777eca"/>
-    <ds:schemaRef ds:uri="100486ed-dfc5-4b43-a390-ed80e6fa3473"/>
+    <ds:schemaRef ds:uri="http://schemas.microsoft.com/sharepoint/v3/contenttype/forms"/>
   </ds:schemaRefs>
 </ds:datastoreItem>
 </file>
@@ -8916,15 +9273,18 @@
 </file>
 
 <file path=customXml/itemProps3.xml><?xml version="1.0" encoding="utf-8"?>
-<ds:datastoreItem xmlns:ds="http://schemas.openxmlformats.org/officeDocument/2006/customXml" ds:itemID="{4FA99210-6519-49B4-8725-706C08AAF75B}">
+<ds:datastoreItem xmlns:ds="http://schemas.openxmlformats.org/officeDocument/2006/customXml" ds:itemID="{507D62CC-4B84-495A-A388-48FFDF40ADEF}">
   <ds:schemaRefs>
-    <ds:schemaRef ds:uri="http://schemas.microsoft.com/sharepoint/v3/contenttype/forms"/>
+    <ds:schemaRef ds:uri="http://schemas.microsoft.com/office/2006/metadata/properties"/>
+    <ds:schemaRef ds:uri="http://schemas.microsoft.com/office/infopath/2007/PartnerControls"/>
+    <ds:schemaRef ds:uri="3245187f-2b70-4b96-af74-b65b25777eca"/>
+    <ds:schemaRef ds:uri="100486ed-dfc5-4b43-a390-ed80e6fa3473"/>
   </ds:schemaRefs>
 </ds:datastoreItem>
 </file>
 
 <file path=customXml/itemProps4.xml><?xml version="1.0" encoding="utf-8"?>
-<ds:datastoreItem xmlns:ds="http://schemas.openxmlformats.org/officeDocument/2006/customXml" ds:itemID="{DC2A3A13-197E-417D-A68A-F6BC7B1D39DD}">
+<ds:datastoreItem xmlns:ds="http://schemas.openxmlformats.org/officeDocument/2006/customXml" ds:itemID="{BFF86866-318E-4532-B461-2430D3EF887B}">
   <ds:schemaRefs>
     <ds:schemaRef ds:uri="http://schemas.openxmlformats.org/officeDocument/2006/bibliography"/>
   </ds:schemaRefs>

</xml_diff>